<commit_message>
Updated daily sprints report and tech docs
</commit_message>
<xml_diff>
--- a/dokumentacja/dokumentacjaTech.docx
+++ b/dokumentacja/dokumentacjaTech.docx
@@ -1,6 +1,6 @@
 
 <file path=word/document.xml><?xml version="1.0" encoding="utf-8"?>
-<w:document xmlns:wpc="http://schemas.microsoft.com/office/word/2010/wordprocessingCanvas" xmlns:mc="http://schemas.openxmlformats.org/markup-compatibility/2006" xmlns:o="urn:schemas-microsoft-com:office:office" xmlns:r="http://schemas.openxmlformats.org/officeDocument/2006/relationships" xmlns:m="http://schemas.openxmlformats.org/officeDocument/2006/math" xmlns:v="urn:schemas-microsoft-com:vml" xmlns:wp14="http://schemas.microsoft.com/office/word/2010/wordprocessingDrawing" xmlns:wp="http://schemas.openxmlformats.org/drawingml/2006/wordprocessingDrawing" xmlns:w10="urn:schemas-microsoft-com:office:word" xmlns:w="http://schemas.openxmlformats.org/wordprocessingml/2006/main" xmlns:w14="http://schemas.microsoft.com/office/word/2010/wordml" xmlns:w15="http://schemas.microsoft.com/office/word/2012/wordml" xmlns:wpg="http://schemas.microsoft.com/office/word/2010/wordprocessingGroup" xmlns:wpi="http://schemas.microsoft.com/office/word/2010/wordprocessingInk" xmlns:wne="http://schemas.microsoft.com/office/word/2006/wordml" xmlns:wps="http://schemas.microsoft.com/office/word/2010/wordprocessingShape" mc:Ignorable="w14 w15 wp14">
+<w:document xmlns:wpc="http://schemas.microsoft.com/office/word/2010/wordprocessingCanvas" xmlns:cx="http://schemas.microsoft.com/office/drawing/2014/chartex" xmlns:cx1="http://schemas.microsoft.com/office/drawing/2015/9/8/chartex" xmlns:cx2="http://schemas.microsoft.com/office/drawing/2015/10/21/chartex" xmlns:cx3="http://schemas.microsoft.com/office/drawing/2016/5/9/chartex" xmlns:cx4="http://schemas.microsoft.com/office/drawing/2016/5/10/chartex" xmlns:cx5="http://schemas.microsoft.com/office/drawing/2016/5/11/chartex" xmlns:cx6="http://schemas.microsoft.com/office/drawing/2016/5/12/chartex" xmlns:cx7="http://schemas.microsoft.com/office/drawing/2016/5/13/chartex" xmlns:cx8="http://schemas.microsoft.com/office/drawing/2016/5/14/chartex" xmlns:mc="http://schemas.openxmlformats.org/markup-compatibility/2006" xmlns:aink="http://schemas.microsoft.com/office/drawing/2016/ink" xmlns:am3d="http://schemas.microsoft.com/office/drawing/2017/model3d" xmlns:o="urn:schemas-microsoft-com:office:office" xmlns:r="http://schemas.openxmlformats.org/officeDocument/2006/relationships" xmlns:m="http://schemas.openxmlformats.org/officeDocument/2006/math" xmlns:v="urn:schemas-microsoft-com:vml" xmlns:wp14="http://schemas.microsoft.com/office/word/2010/wordprocessingDrawing" xmlns:wp="http://schemas.openxmlformats.org/drawingml/2006/wordprocessingDrawing" xmlns:w10="urn:schemas-microsoft-com:office:word" xmlns:w="http://schemas.openxmlformats.org/wordprocessingml/2006/main" xmlns:w14="http://schemas.microsoft.com/office/word/2010/wordml" xmlns:w15="http://schemas.microsoft.com/office/word/2012/wordml" xmlns:w16cid="http://schemas.microsoft.com/office/word/2016/wordml/cid" xmlns:w16se="http://schemas.microsoft.com/office/word/2015/wordml/symex" xmlns:wpg="http://schemas.microsoft.com/office/word/2010/wordprocessingGroup" xmlns:wpi="http://schemas.microsoft.com/office/word/2010/wordprocessingInk" xmlns:wne="http://schemas.microsoft.com/office/word/2006/wordml" xmlns:wps="http://schemas.microsoft.com/office/word/2010/wordprocessingShape" mc:Ignorable="w14 w15 w16se w16cid wp14">
   <w:body>
     <w:p>
       <w:pPr>
@@ -706,13 +706,8 @@
             <w:pPr>
               <w:cnfStyle w:val="000000000000" w:firstRow="0" w:lastRow="0" w:firstColumn="0" w:lastColumn="0" w:oddVBand="0" w:evenVBand="0" w:oddHBand="0" w:evenHBand="0" w:firstRowFirstColumn="0" w:firstRowLastColumn="0" w:lastRowFirstColumn="0" w:lastRowLastColumn="0"/>
             </w:pPr>
-            <w:proofErr w:type="spellStart"/>
             <w:r>
-              <w:t>Quality</w:t>
-            </w:r>
-            <w:proofErr w:type="spellEnd"/>
-            <w:r>
-              <w:t xml:space="preserve"> Assurance</w:t>
+              <w:t>Quality Assurance</w:t>
             </w:r>
           </w:p>
         </w:tc>
@@ -741,13 +736,8 @@
           </w:tcPr>
           <w:p>
             <w:r>
-              <w:t xml:space="preserve">Michał </w:t>
+              <w:t>Michał Wereski</w:t>
             </w:r>
-            <w:proofErr w:type="spellStart"/>
-            <w:r>
-              <w:t>Wereski</w:t>
-            </w:r>
-            <w:proofErr w:type="spellEnd"/>
           </w:p>
         </w:tc>
         <w:tc>
@@ -788,13 +778,8 @@
           </w:tcPr>
           <w:p>
             <w:r>
-              <w:t xml:space="preserve">Jakub </w:t>
+              <w:t>Jakub Matwijec</w:t>
             </w:r>
-            <w:proofErr w:type="spellStart"/>
-            <w:r>
-              <w:t>Matwijec</w:t>
-            </w:r>
-            <w:proofErr w:type="spellEnd"/>
           </w:p>
         </w:tc>
         <w:tc>
@@ -805,13 +790,8 @@
             <w:pPr>
               <w:cnfStyle w:val="000000000000" w:firstRow="0" w:lastRow="0" w:firstColumn="0" w:lastColumn="0" w:oddVBand="0" w:evenVBand="0" w:oddHBand="0" w:evenHBand="0" w:firstRowFirstColumn="0" w:firstRowLastColumn="0" w:lastRowFirstColumn="0" w:lastRowLastColumn="0"/>
             </w:pPr>
-            <w:proofErr w:type="spellStart"/>
             <w:r>
-              <w:t>Quality</w:t>
-            </w:r>
-            <w:proofErr w:type="spellEnd"/>
-            <w:r>
-              <w:t xml:space="preserve"> Assurance</w:t>
+              <w:t>Quality Assurance</w:t>
             </w:r>
           </w:p>
         </w:tc>
@@ -1592,51 +1572,147 @@
         </w:numPr>
       </w:pPr>
       <w:r>
-        <w:t>Diagram ak</w:t>
+        <w:lastRenderedPageBreak/>
+        <w:t>Diagram aktywności</w:t>
+      </w:r>
+    </w:p>
+    <w:p>
+      <w:r>
+        <w:rPr>
+          <w:noProof/>
+          <w:color w:val="FF0000"/>
+        </w:rPr>
+        <w:drawing>
+          <wp:inline distT="0" distB="0" distL="0" distR="0" wp14:anchorId="5A0408E1" wp14:editId="67D59560">
+            <wp:extent cx="5010150" cy="4581525"/>
+            <wp:effectExtent l="0" t="0" r="0" b="9525"/>
+            <wp:docPr id="4" name="Obraz 4"/>
+            <wp:cNvGraphicFramePr>
+              <a:graphicFrameLocks xmlns:a="http://schemas.openxmlformats.org/drawingml/2006/main" noChangeAspect="1"/>
+            </wp:cNvGraphicFramePr>
+            <a:graphic xmlns:a="http://schemas.openxmlformats.org/drawingml/2006/main">
+              <a:graphicData uri="http://schemas.openxmlformats.org/drawingml/2006/picture">
+                <pic:pic xmlns:pic="http://schemas.openxmlformats.org/drawingml/2006/picture">
+                  <pic:nvPicPr>
+                    <pic:cNvPr id="0" name="Picture 2"/>
+                    <pic:cNvPicPr>
+                      <a:picLocks noChangeAspect="1" noChangeArrowheads="1"/>
+                    </pic:cNvPicPr>
+                  </pic:nvPicPr>
+                  <pic:blipFill>
+                    <a:blip r:embed="rId7">
+                      <a:extLst>
+                        <a:ext uri="{28A0092B-C50C-407E-A947-70E740481C1C}">
+                          <a14:useLocalDpi xmlns:a14="http://schemas.microsoft.com/office/drawing/2010/main" val="0"/>
+                        </a:ext>
+                      </a:extLst>
+                    </a:blip>
+                    <a:srcRect/>
+                    <a:stretch>
+                      <a:fillRect/>
+                    </a:stretch>
+                  </pic:blipFill>
+                  <pic:spPr bwMode="auto">
+                    <a:xfrm>
+                      <a:off x="0" y="0"/>
+                      <a:ext cx="5010150" cy="4581525"/>
+                    </a:xfrm>
+                    <a:prstGeom prst="rect">
+                      <a:avLst/>
+                    </a:prstGeom>
+                    <a:noFill/>
+                    <a:ln>
+                      <a:noFill/>
+                    </a:ln>
+                  </pic:spPr>
+                </pic:pic>
+              </a:graphicData>
+            </a:graphic>
+          </wp:inline>
+        </w:drawing>
+      </w:r>
+    </w:p>
+    <w:p/>
+    <w:p>
+      <w:pPr>
+        <w:pStyle w:val="Nagwek2"/>
+        <w:numPr>
+          <w:ilvl w:val="1"/>
+          <w:numId w:val="11"/>
+        </w:numPr>
+      </w:pPr>
+      <w:r>
+        <w:t>Diagram sekwencji</w:t>
+      </w:r>
+    </w:p>
+    <w:p>
+      <w:pPr>
+        <w:rPr>
+          <w:color w:val="FF0000"/>
+        </w:rPr>
+      </w:pPr>
+      <w:r>
+        <w:rPr>
+          <w:color w:val="FF0000"/>
+        </w:rPr>
+        <w:t xml:space="preserve"> </w:t>
+      </w:r>
+      <w:r>
+        <w:rPr>
+          <w:noProof/>
+          <w:color w:val="FF0000"/>
+        </w:rPr>
+        <w:drawing>
+          <wp:inline distT="0" distB="0" distL="0" distR="0" wp14:anchorId="10E876B8" wp14:editId="411F3A6C">
+            <wp:extent cx="3486150" cy="2952750"/>
+            <wp:effectExtent l="0" t="0" r="0" b="0"/>
+            <wp:docPr id="2" name="Obraz 2"/>
+            <wp:cNvGraphicFramePr>
+              <a:graphicFrameLocks xmlns:a="http://schemas.openxmlformats.org/drawingml/2006/main" noChangeAspect="1"/>
+            </wp:cNvGraphicFramePr>
+            <a:graphic xmlns:a="http://schemas.openxmlformats.org/drawingml/2006/main">
+              <a:graphicData uri="http://schemas.openxmlformats.org/drawingml/2006/picture">
+                <pic:pic xmlns:pic="http://schemas.openxmlformats.org/drawingml/2006/picture">
+                  <pic:nvPicPr>
+                    <pic:cNvPr id="0" name="Picture 1"/>
+                    <pic:cNvPicPr>
+                      <a:picLocks noChangeAspect="1" noChangeArrowheads="1"/>
+                    </pic:cNvPicPr>
+                  </pic:nvPicPr>
+                  <pic:blipFill>
+                    <a:blip r:embed="rId8">
+                      <a:extLst>
+                        <a:ext uri="{28A0092B-C50C-407E-A947-70E740481C1C}">
+                          <a14:useLocalDpi xmlns:a14="http://schemas.microsoft.com/office/drawing/2010/main" val="0"/>
+                        </a:ext>
+                      </a:extLst>
+                    </a:blip>
+                    <a:srcRect/>
+                    <a:stretch>
+                      <a:fillRect/>
+                    </a:stretch>
+                  </pic:blipFill>
+                  <pic:spPr bwMode="auto">
+                    <a:xfrm>
+                      <a:off x="0" y="0"/>
+                      <a:ext cx="3486150" cy="2952750"/>
+                    </a:xfrm>
+                    <a:prstGeom prst="rect">
+                      <a:avLst/>
+                    </a:prstGeom>
+                    <a:noFill/>
+                    <a:ln>
+                      <a:noFill/>
+                    </a:ln>
+                  </pic:spPr>
+                </pic:pic>
+              </a:graphicData>
+            </a:graphic>
+          </wp:inline>
+        </w:drawing>
       </w:r>
       <w:bookmarkStart w:id="0" w:name="_GoBack"/>
       <w:bookmarkEnd w:id="0"/>
-      <w:r>
-        <w:t>tywności</w:t>
-      </w:r>
-    </w:p>
-    <w:p>
-      <w:pPr>
-        <w:rPr>
-          <w:color w:val="FF0000"/>
-        </w:rPr>
-      </w:pPr>
-      <w:r>
-        <w:rPr>
-          <w:color w:val="FF0000"/>
-        </w:rPr>
-        <w:t>Wstawić rys. diagramu UML</w:t>
-      </w:r>
-    </w:p>
-    <w:p>
-      <w:pPr>
-        <w:pStyle w:val="Nagwek2"/>
-        <w:numPr>
-          <w:ilvl w:val="1"/>
-          <w:numId w:val="11"/>
-        </w:numPr>
-      </w:pPr>
-      <w:r>
-        <w:t>Diagram sekwencji</w:t>
-      </w:r>
-    </w:p>
-    <w:p>
-      <w:pPr>
-        <w:rPr>
-          <w:color w:val="FF0000"/>
-        </w:rPr>
-      </w:pPr>
-      <w:r>
-        <w:rPr>
-          <w:color w:val="FF0000"/>
-        </w:rPr>
-        <w:t>Wstawić rys. diagramu UML</w:t>
-      </w:r>
     </w:p>
     <w:p>
       <w:pPr>
@@ -1647,6 +1723,7 @@
         </w:numPr>
       </w:pPr>
       <w:r>
+        <w:lastRenderedPageBreak/>
         <w:t>Baza danych</w:t>
       </w:r>
     </w:p>
@@ -1800,8 +1877,8 @@
 </file>
 
 <file path=word/numbering.xml><?xml version="1.0" encoding="utf-8"?>
-<w:numbering xmlns:wpc="http://schemas.microsoft.com/office/word/2010/wordprocessingCanvas" xmlns:mc="http://schemas.openxmlformats.org/markup-compatibility/2006" xmlns:o="urn:schemas-microsoft-com:office:office" xmlns:r="http://schemas.openxmlformats.org/officeDocument/2006/relationships" xmlns:m="http://schemas.openxmlformats.org/officeDocument/2006/math" xmlns:v="urn:schemas-microsoft-com:vml" xmlns:wp14="http://schemas.microsoft.com/office/word/2010/wordprocessingDrawing" xmlns:wp="http://schemas.openxmlformats.org/drawingml/2006/wordprocessingDrawing" xmlns:w10="urn:schemas-microsoft-com:office:word" xmlns:w="http://schemas.openxmlformats.org/wordprocessingml/2006/main" xmlns:w14="http://schemas.microsoft.com/office/word/2010/wordml" xmlns:w15="http://schemas.microsoft.com/office/word/2012/wordml" xmlns:wpg="http://schemas.microsoft.com/office/word/2010/wordprocessingGroup" xmlns:wpi="http://schemas.microsoft.com/office/word/2010/wordprocessingInk" xmlns:wne="http://schemas.microsoft.com/office/word/2006/wordml" xmlns:wps="http://schemas.microsoft.com/office/word/2010/wordprocessingShape" mc:Ignorable="w14 w15 wp14">
-  <w:abstractNum w:abstractNumId="0">
+<w:numbering xmlns:wpc="http://schemas.microsoft.com/office/word/2010/wordprocessingCanvas" xmlns:cx="http://schemas.microsoft.com/office/drawing/2014/chartex" xmlns:cx1="http://schemas.microsoft.com/office/drawing/2015/9/8/chartex" xmlns:cx2="http://schemas.microsoft.com/office/drawing/2015/10/21/chartex" xmlns:cx3="http://schemas.microsoft.com/office/drawing/2016/5/9/chartex" xmlns:cx4="http://schemas.microsoft.com/office/drawing/2016/5/10/chartex" xmlns:cx5="http://schemas.microsoft.com/office/drawing/2016/5/11/chartex" xmlns:cx6="http://schemas.microsoft.com/office/drawing/2016/5/12/chartex" xmlns:cx7="http://schemas.microsoft.com/office/drawing/2016/5/13/chartex" xmlns:cx8="http://schemas.microsoft.com/office/drawing/2016/5/14/chartex" xmlns:mc="http://schemas.openxmlformats.org/markup-compatibility/2006" xmlns:aink="http://schemas.microsoft.com/office/drawing/2016/ink" xmlns:am3d="http://schemas.microsoft.com/office/drawing/2017/model3d" xmlns:o="urn:schemas-microsoft-com:office:office" xmlns:r="http://schemas.openxmlformats.org/officeDocument/2006/relationships" xmlns:m="http://schemas.openxmlformats.org/officeDocument/2006/math" xmlns:v="urn:schemas-microsoft-com:vml" xmlns:wp14="http://schemas.microsoft.com/office/word/2010/wordprocessingDrawing" xmlns:wp="http://schemas.openxmlformats.org/drawingml/2006/wordprocessingDrawing" xmlns:w10="urn:schemas-microsoft-com:office:word" xmlns:w="http://schemas.openxmlformats.org/wordprocessingml/2006/main" xmlns:w14="http://schemas.microsoft.com/office/word/2010/wordml" xmlns:w15="http://schemas.microsoft.com/office/word/2012/wordml" xmlns:w16cid="http://schemas.microsoft.com/office/word/2016/wordml/cid" xmlns:w16se="http://schemas.microsoft.com/office/word/2015/wordml/symex" xmlns:wpg="http://schemas.microsoft.com/office/word/2010/wordprocessingGroup" xmlns:wpi="http://schemas.microsoft.com/office/word/2010/wordprocessingInk" xmlns:wne="http://schemas.microsoft.com/office/word/2006/wordml" xmlns:wps="http://schemas.microsoft.com/office/word/2010/wordprocessingShape" mc:Ignorable="w14 w15 w16se w16cid wp14">
+  <w:abstractNum w:abstractNumId="0" w15:restartNumberingAfterBreak="0">
     <w:nsid w:val="1B245C11"/>
     <w:multiLevelType w:val="hybridMultilevel"/>
     <w:tmpl w:val="6EA298BE"/>
@@ -1941,7 +2018,7 @@
       </w:rPr>
     </w:lvl>
   </w:abstractNum>
-  <w:abstractNum w:abstractNumId="1">
+  <w:abstractNum w:abstractNumId="1" w15:restartNumberingAfterBreak="0">
     <w:nsid w:val="2E3D0B58"/>
     <w:multiLevelType w:val="multilevel"/>
     <w:tmpl w:val="0415001F"/>
@@ -2027,7 +2104,7 @@
       </w:pPr>
     </w:lvl>
   </w:abstractNum>
-  <w:abstractNum w:abstractNumId="2">
+  <w:abstractNum w:abstractNumId="2" w15:restartNumberingAfterBreak="0">
     <w:nsid w:val="411878D0"/>
     <w:multiLevelType w:val="hybridMultilevel"/>
     <w:tmpl w:val="2000F99A"/>
@@ -2140,7 +2217,7 @@
       </w:rPr>
     </w:lvl>
   </w:abstractNum>
-  <w:abstractNum w:abstractNumId="3">
+  <w:abstractNum w:abstractNumId="3" w15:restartNumberingAfterBreak="0">
     <w:nsid w:val="4CA64297"/>
     <w:multiLevelType w:val="hybridMultilevel"/>
     <w:tmpl w:val="AB00983E"/>
@@ -2280,7 +2357,7 @@
       </w:rPr>
     </w:lvl>
   </w:abstractNum>
-  <w:abstractNum w:abstractNumId="4">
+  <w:abstractNum w:abstractNumId="4" w15:restartNumberingAfterBreak="0">
     <w:nsid w:val="50B9155B"/>
     <w:multiLevelType w:val="hybridMultilevel"/>
     <w:tmpl w:val="D4F442E6"/>
@@ -2393,7 +2470,7 @@
       </w:rPr>
     </w:lvl>
   </w:abstractNum>
-  <w:abstractNum w:abstractNumId="5">
+  <w:abstractNum w:abstractNumId="5" w15:restartNumberingAfterBreak="0">
     <w:nsid w:val="52DB69FF"/>
     <w:multiLevelType w:val="hybridMultilevel"/>
     <w:tmpl w:val="55144B0A"/>
@@ -2506,7 +2583,7 @@
       </w:rPr>
     </w:lvl>
   </w:abstractNum>
-  <w:abstractNum w:abstractNumId="6">
+  <w:abstractNum w:abstractNumId="6" w15:restartNumberingAfterBreak="0">
     <w:nsid w:val="6F0E4E7E"/>
     <w:multiLevelType w:val="hybridMultilevel"/>
     <w:tmpl w:val="E2964FC2"/>
@@ -2592,7 +2669,7 @@
       </w:pPr>
     </w:lvl>
   </w:abstractNum>
-  <w:abstractNum w:abstractNumId="7">
+  <w:abstractNum w:abstractNumId="7" w15:restartNumberingAfterBreak="0">
     <w:nsid w:val="6F7058A5"/>
     <w:multiLevelType w:val="hybridMultilevel"/>
     <w:tmpl w:val="1BAA8CCE"/>
@@ -2705,7 +2782,7 @@
       </w:rPr>
     </w:lvl>
   </w:abstractNum>
-  <w:abstractNum w:abstractNumId="8">
+  <w:abstractNum w:abstractNumId="8" w15:restartNumberingAfterBreak="0">
     <w:nsid w:val="6FA674D7"/>
     <w:multiLevelType w:val="multilevel"/>
     <w:tmpl w:val="0415001F"/>
@@ -2791,7 +2868,7 @@
       </w:pPr>
     </w:lvl>
   </w:abstractNum>
-  <w:abstractNum w:abstractNumId="9">
+  <w:abstractNum w:abstractNumId="9" w15:restartNumberingAfterBreak="0">
     <w:nsid w:val="77013D06"/>
     <w:multiLevelType w:val="hybridMultilevel"/>
     <w:tmpl w:val="7A3A6D02"/>
@@ -2904,7 +2981,7 @@
       </w:rPr>
     </w:lvl>
   </w:abstractNum>
-  <w:abstractNum w:abstractNumId="10">
+  <w:abstractNum w:abstractNumId="10" w15:restartNumberingAfterBreak="0">
     <w:nsid w:val="77901AA2"/>
     <w:multiLevelType w:val="multilevel"/>
     <w:tmpl w:val="0415001F"/>
@@ -3027,7 +3104,7 @@
 </file>
 
 <file path=word/styles.xml><?xml version="1.0" encoding="utf-8"?>
-<w:styles xmlns:mc="http://schemas.openxmlformats.org/markup-compatibility/2006" xmlns:r="http://schemas.openxmlformats.org/officeDocument/2006/relationships" xmlns:w="http://schemas.openxmlformats.org/wordprocessingml/2006/main" xmlns:w14="http://schemas.microsoft.com/office/word/2010/wordml" xmlns:w15="http://schemas.microsoft.com/office/word/2012/wordml" mc:Ignorable="w14 w15">
+<w:styles xmlns:mc="http://schemas.openxmlformats.org/markup-compatibility/2006" xmlns:r="http://schemas.openxmlformats.org/officeDocument/2006/relationships" xmlns:w="http://schemas.openxmlformats.org/wordprocessingml/2006/main" xmlns:w14="http://schemas.microsoft.com/office/word/2010/wordml" xmlns:w15="http://schemas.microsoft.com/office/word/2012/wordml" xmlns:w16cid="http://schemas.microsoft.com/office/word/2016/wordml/cid" xmlns:w16se="http://schemas.microsoft.com/office/word/2015/wordml/symex" mc:Ignorable="w14 w15 w16se w16cid">
   <w:docDefaults>
     <w:rPrDefault>
       <w:rPr>
@@ -3043,7 +3120,7 @@
       </w:pPr>
     </w:pPrDefault>
   </w:docDefaults>
-  <w:latentStyles w:defLockedState="0" w:defUIPriority="99" w:defSemiHidden="0" w:defUnhideWhenUsed="0" w:defQFormat="0" w:count="371">
+  <w:latentStyles w:defLockedState="0" w:defUIPriority="99" w:defSemiHidden="0" w:defUnhideWhenUsed="0" w:defQFormat="0" w:count="377">
     <w:lsdException w:name="Normal" w:uiPriority="0" w:qFormat="1"/>
     <w:lsdException w:name="heading 1" w:uiPriority="9" w:qFormat="1"/>
     <w:lsdException w:name="heading 2" w:semiHidden="1" w:uiPriority="9" w:unhideWhenUsed="1" w:qFormat="1"/>
@@ -3191,11 +3268,8 @@
     <w:lsdException w:name="Table 3D effects 3" w:semiHidden="1" w:unhideWhenUsed="1"/>
     <w:lsdException w:name="Table Contemporary" w:semiHidden="1" w:unhideWhenUsed="1"/>
     <w:lsdException w:name="Table Elegant" w:semiHidden="1" w:unhideWhenUsed="1"/>
-    <w:lsdException w:name="Table Professional" w:semiHidden="1" w:unhideWhenUsed="1"/>
     <w:lsdException w:name="Table Subtle 1" w:semiHidden="1" w:unhideWhenUsed="1"/>
     <w:lsdException w:name="Table Subtle 2" w:semiHidden="1" w:unhideWhenUsed="1"/>
-    <w:lsdException w:name="Table Web 1" w:semiHidden="1" w:unhideWhenUsed="1"/>
-    <w:lsdException w:name="Table Web 2" w:semiHidden="1" w:unhideWhenUsed="1"/>
     <w:lsdException w:name="Table Web 3" w:semiHidden="1" w:unhideWhenUsed="1"/>
     <w:lsdException w:name="Balloon Text" w:semiHidden="1" w:unhideWhenUsed="1"/>
     <w:lsdException w:name="Table Grid" w:uiPriority="39"/>
@@ -3415,6 +3489,12 @@
     <w:lsdException w:name="List Table 5 Dark Accent 6" w:uiPriority="50"/>
     <w:lsdException w:name="List Table 6 Colorful Accent 6" w:uiPriority="51"/>
     <w:lsdException w:name="List Table 7 Colorful Accent 6" w:uiPriority="52"/>
+    <w:lsdException w:name="Mention" w:semiHidden="1" w:unhideWhenUsed="1"/>
+    <w:lsdException w:name="Smart Hyperlink" w:semiHidden="1" w:unhideWhenUsed="1"/>
+    <w:lsdException w:name="Hashtag" w:semiHidden="1" w:unhideWhenUsed="1"/>
+    <w:lsdException w:name="Unresolved Mention" w:semiHidden="1" w:unhideWhenUsed="1"/>
+    <w:lsdException w:name="Smart Link" w:semiHidden="1" w:unhideWhenUsed="1"/>
+    <w:lsdException w:name="Smart Link Error" w:semiHidden="1" w:unhideWhenUsed="1"/>
   </w:latentStyles>
   <w:style w:type="paragraph" w:default="1" w:styleId="Normalny">
     <w:name w:val="Normal"/>
@@ -3584,7 +3664,6 @@
       <w:spacing w:after="0" w:line="240" w:lineRule="auto"/>
     </w:pPr>
     <w:tblPr>
-      <w:tblInd w:w="0" w:type="dxa"/>
       <w:tblBorders>
         <w:top w:val="single" w:sz="4" w:space="0" w:color="auto"/>
         <w:left w:val="single" w:sz="4" w:space="0" w:color="auto"/>
@@ -3593,12 +3672,6 @@
         <w:insideH w:val="single" w:sz="4" w:space="0" w:color="auto"/>
         <w:insideV w:val="single" w:sz="4" w:space="0" w:color="auto"/>
       </w:tblBorders>
-      <w:tblCellMar>
-        <w:top w:w="0" w:type="dxa"/>
-        <w:left w:w="108" w:type="dxa"/>
-        <w:bottom w:w="0" w:type="dxa"/>
-        <w:right w:w="108" w:type="dxa"/>
-      </w:tblCellMar>
     </w:tblPr>
   </w:style>
   <w:style w:type="table" w:styleId="Tabelasiatki1jasna">
@@ -3612,7 +3685,6 @@
     <w:tblPr>
       <w:tblStyleRowBandSize w:val="1"/>
       <w:tblStyleColBandSize w:val="1"/>
-      <w:tblInd w:w="0" w:type="dxa"/>
       <w:tblBorders>
         <w:top w:val="single" w:sz="4" w:space="0" w:color="999999" w:themeColor="text1" w:themeTint="66"/>
         <w:left w:val="single" w:sz="4" w:space="0" w:color="999999" w:themeColor="text1" w:themeTint="66"/>
@@ -3621,12 +3693,6 @@
         <w:insideH w:val="single" w:sz="4" w:space="0" w:color="999999" w:themeColor="text1" w:themeTint="66"/>
         <w:insideV w:val="single" w:sz="4" w:space="0" w:color="999999" w:themeColor="text1" w:themeTint="66"/>
       </w:tblBorders>
-      <w:tblCellMar>
-        <w:top w:w="0" w:type="dxa"/>
-        <w:left w:w="108" w:type="dxa"/>
-        <w:bottom w:w="0" w:type="dxa"/>
-        <w:right w:w="108" w:type="dxa"/>
-      </w:tblCellMar>
     </w:tblPr>
     <w:tblStylePr w:type="firstRow">
       <w:rPr>

</xml_diff>